<commit_message>
Got subject filter to work now need to make it so only it goes to mailbox
</commit_message>
<xml_diff>
--- a/Notes.docx
+++ b/Notes.docx
@@ -4,8 +4,40 @@
   <w:body>
     <w:p>
       <w:r>
+        <w:t xml:space="preserve">You can put files on the VM by putting it in /vagrant folder. From there you can either create a symbolic link or if you can’t do that use command line copy command to copy it to the next folder. </w:t>
+      </w:r>
+    </w:p>
+    <w:p>
+      <w:r>
+        <w:t>To get into the VM type “vagrant up”</w:t>
+      </w:r>
+    </w:p>
+    <w:p>
+      <w:r>
+        <w:t>Then “vagrant ssh”</w:t>
+      </w:r>
+    </w:p>
+    <w:p>
+      <w:r>
+        <w:t>To check email, type fetchmail</w:t>
+      </w:r>
+    </w:p>
+    <w:p>
+      <w:r>
+        <w:t>To open email type mutt</w:t>
+      </w:r>
+    </w:p>
+    <w:p/>
+    <w:p>
+      <w:r>
         <w:t>.procmailrc is stored in /home/vagrant</w:t>
       </w:r>
+      <w:r>
+        <w:t xml:space="preserve">. Cannot create a symbolic link from </w:t>
+      </w:r>
+      <w:r>
+        <w:t xml:space="preserve">it. Also you cannot see it if  you type ls because it has a “.” In front of it which gets hidden in linux. You have to type ls –a to see it. </w:t>
+      </w:r>
     </w:p>
     <w:p>
       <w:r>
@@ -19,16 +51,26 @@
     </w:p>
     <w:p>
       <w:r>
-        <w:t>Created a symbolic link from /home/vagrant to /vagrant/.procmailrc</w:t>
-      </w:r>
-    </w:p>
-    <w:p>
-      <w:r>
-        <w:t>When doing cat &gt;&gt; testfile. The output goes to /home/vagrant/Mail</w:t>
+        <w:t xml:space="preserve">Created a symbolic link </w:t>
+      </w:r>
+      <w:r>
+        <w:t xml:space="preserve">from </w:t>
+      </w:r>
+      <w:r>
+        <w:t>/vagrant/</w:t>
+      </w:r>
+      <w:r>
+        <w:t xml:space="preserve"> to /home/vagrant</w:t>
       </w:r>
       <w:bookmarkStart w:id="0" w:name="_GoBack"/>
       <w:bookmarkEnd w:id="0"/>
     </w:p>
+    <w:p>
+      <w:r>
+        <w:t>When doing cat &gt;&gt; testfile. The output goes to /home/vagrant/Mail</w:t>
+      </w:r>
+    </w:p>
+    <w:p/>
     <w:sectPr>
       <w:pgSz w:w="12240" w:h="15840"/>
       <w:pgMar w:top="1440" w:right="1440" w:bottom="1440" w:left="1440" w:header="720" w:footer="720" w:gutter="0"/>

</xml_diff>

<commit_message>
successfully read in file to python now need to filter
</commit_message>
<xml_diff>
--- a/Notes.docx
+++ b/Notes.docx
@@ -39,31 +39,43 @@
         <w:t xml:space="preserve">it. Also you cannot see it if  you type ls because it has a “.” In front of it which gets hidden in linux. You have to type ls –a to see it. </w:t>
       </w:r>
     </w:p>
-    <w:p>
-      <w:r>
-        <w:t xml:space="preserve">The shared folder is stored in </w:t>
-      </w:r>
-    </w:p>
-    <w:p>
-      <w:r>
-        <w:t>/vagrant</w:t>
-      </w:r>
-    </w:p>
-    <w:p>
-      <w:r>
-        <w:t xml:space="preserve">Created a symbolic link </w:t>
-      </w:r>
-      <w:r>
-        <w:t xml:space="preserve">from </w:t>
-      </w:r>
-      <w:r>
-        <w:t>/vagrant/</w:t>
-      </w:r>
-      <w:r>
-        <w:t xml:space="preserve"> to /home/vagrant</w:t>
+    <w:p/>
+    <w:p>
+      <w:r>
+        <w:t xml:space="preserve">The </w:t>
+      </w:r>
+      <w:r>
+        <w:t xml:space="preserve">python </w:t>
       </w:r>
       <w:bookmarkStart w:id="0" w:name="_GoBack"/>
       <w:bookmarkEnd w:id="0"/>
+      <w:r>
+        <w:t>script writes to the folder /home/vagrant/Mail folder</w:t>
+      </w:r>
+    </w:p>
+    <w:p>
+      <w:r>
+        <w:t xml:space="preserve">The shared folder is stored in </w:t>
+      </w:r>
+    </w:p>
+    <w:p>
+      <w:r>
+        <w:t>/vagrant</w:t>
+      </w:r>
+    </w:p>
+    <w:p>
+      <w:r>
+        <w:t xml:space="preserve">Created a symbolic link </w:t>
+      </w:r>
+      <w:r>
+        <w:t xml:space="preserve">from </w:t>
+      </w:r>
+      <w:r>
+        <w:t>/vagrant/</w:t>
+      </w:r>
+      <w:r>
+        <w:t xml:space="preserve"> to /home/vagrant</w:t>
+      </w:r>
     </w:p>
     <w:p>
       <w:r>

</xml_diff>

<commit_message>
Got table creation script to work. Changes I made to DB schema: made the email addresses unique and added middle names
DB stuff: checked to make sure advisor and appointee exist. If they don't add them to DB
</commit_message>
<xml_diff>
--- a/Notes.docx
+++ b/Notes.docx
@@ -47,42 +47,48 @@
       <w:r>
         <w:t xml:space="preserve">python </w:t>
       </w:r>
+      <w:r>
+        <w:t>script writes to the folder /home/vagrant/Mail folder</w:t>
+      </w:r>
+    </w:p>
+    <w:p>
+      <w:r>
+        <w:t xml:space="preserve">The shared folder is stored in </w:t>
+      </w:r>
+    </w:p>
+    <w:p>
+      <w:r>
+        <w:t>/vagrant</w:t>
+      </w:r>
+    </w:p>
+    <w:p>
+      <w:r>
+        <w:t xml:space="preserve">Created a symbolic link </w:t>
+      </w:r>
+      <w:r>
+        <w:t xml:space="preserve">from </w:t>
+      </w:r>
+      <w:r>
+        <w:t>/vagrant/ to /home/vagrant</w:t>
+      </w:r>
+    </w:p>
+    <w:p>
+      <w:r>
+        <w:t>When doing cat &gt;&gt; testfile. The output goes to /home/vagrant/Mail</w:t>
+      </w:r>
+    </w:p>
+    <w:p>
+      <w:r>
+        <w:t>Flip doesn’t allow sql queries from server. Need to figure out an alternate implementation.</w:t>
+      </w:r>
+    </w:p>
+    <w:p>
+      <w:r>
+        <w:t>Either send query to an EC2 instance. Run query from linux box. Or run sqllite?</w:t>
+      </w:r>
       <w:bookmarkStart w:id="0" w:name="_GoBack"/>
       <w:bookmarkEnd w:id="0"/>
-      <w:r>
-        <w:t>script writes to the folder /home/vagrant/Mail folder</w:t>
-      </w:r>
-    </w:p>
-    <w:p>
-      <w:r>
-        <w:t xml:space="preserve">The shared folder is stored in </w:t>
-      </w:r>
-    </w:p>
-    <w:p>
-      <w:r>
-        <w:t>/vagrant</w:t>
-      </w:r>
-    </w:p>
-    <w:p>
-      <w:r>
-        <w:t xml:space="preserve">Created a symbolic link </w:t>
-      </w:r>
-      <w:r>
-        <w:t xml:space="preserve">from </w:t>
-      </w:r>
-      <w:r>
-        <w:t>/vagrant/</w:t>
-      </w:r>
-      <w:r>
-        <w:t xml:space="preserve"> to /home/vagrant</w:t>
-      </w:r>
-    </w:p>
-    <w:p>
-      <w:r>
-        <w:t>When doing cat &gt;&gt; testfile. The output goes to /home/vagrant/Mail</w:t>
-      </w:r>
-    </w:p>
-    <w:p/>
+    </w:p>
     <w:sectPr>
       <w:pgSz w:w="12240" w:h="15840"/>
       <w:pgMar w:top="1440" w:right="1440" w:bottom="1440" w:left="1440" w:header="720" w:footer="720" w:gutter="0"/>

</xml_diff>